<commit_message>
Fixed round robin gantt chart
</commit_message>
<xml_diff>
--- a/ExperimentsDocs/Expt6.docx
+++ b/ExperimentsDocs/Expt6.docx
@@ -1018,17 +1018,21 @@
           <w:u w:val="single"/>
         </w:rPr>
       </w:pPr>
-      <w:r>
-        <w:rPr>
-          <w:noProof/>
-          <w14:ligatures w14:val="standardContextual"/>
-        </w:rPr>
-        <w:lastRenderedPageBreak/>
+    </w:p>
+    <w:p>
+      <w:pPr>
+        <w:rPr>
+          <w:b/>
+          <w:bCs/>
+          <w:u w:val="single"/>
+        </w:rPr>
+      </w:pPr>
+      <w:r>
         <w:drawing>
-          <wp:inline distT="0" distB="0" distL="0" distR="0" wp14:anchorId="7627CADF" wp14:editId="06DE6C79">
-            <wp:extent cx="5943600" cy="3445510"/>
-            <wp:effectExtent l="0" t="0" r="0" b="2540"/>
-            <wp:docPr id="1161094381" name="Picture 1"/>
+          <wp:inline distT="0" distB="0" distL="0" distR="0" wp14:anchorId="4A3266CE" wp14:editId="2F0D97F9">
+            <wp:extent cx="4175760" cy="2674985"/>
+            <wp:effectExtent l="0" t="0" r="0" b="0"/>
+            <wp:docPr id="1158247087" name="Picture 1"/>
             <wp:cNvGraphicFramePr>
               <a:graphicFrameLocks xmlns:a="http://schemas.openxmlformats.org/drawingml/2006/main" noChangeAspect="1"/>
             </wp:cNvGraphicFramePr>
@@ -1036,7 +1040,7 @@
               <a:graphicData uri="http://schemas.openxmlformats.org/drawingml/2006/picture">
                 <pic:pic xmlns:pic="http://schemas.openxmlformats.org/drawingml/2006/picture">
                   <pic:nvPicPr>
-                    <pic:cNvPr id="1161094381" name=""/>
+                    <pic:cNvPr id="1158247087" name=""/>
                     <pic:cNvPicPr/>
                   </pic:nvPicPr>
                   <pic:blipFill>
@@ -1048,7 +1052,7 @@
                   <pic:spPr>
                     <a:xfrm>
                       <a:off x="0" y="0"/>
-                      <a:ext cx="5943600" cy="3445510"/>
+                      <a:ext cx="4193368" cy="2686265"/>
                     </a:xfrm>
                     <a:prstGeom prst="rect">
                       <a:avLst/>
@@ -1062,23 +1066,12 @@
       </w:r>
     </w:p>
     <w:p>
-      <w:pPr>
-        <w:rPr>
-          <w:b/>
-          <w:bCs/>
-          <w:u w:val="single"/>
-        </w:rPr>
-      </w:pPr>
-      <w:r>
-        <w:rPr>
-          <w:noProof/>
-          <w14:ligatures w14:val="standardContextual"/>
-        </w:rPr>
+      <w:r>
         <w:drawing>
-          <wp:inline distT="0" distB="0" distL="0" distR="0" wp14:anchorId="6BC95B86" wp14:editId="7BA66161">
-            <wp:extent cx="4007109" cy="3398520"/>
-            <wp:effectExtent l="0" t="0" r="0" b="0"/>
-            <wp:docPr id="896139636" name="Picture 1"/>
+          <wp:inline distT="0" distB="0" distL="0" distR="0" wp14:anchorId="69D06C57" wp14:editId="4E0777A4">
+            <wp:extent cx="5265420" cy="3290888"/>
+            <wp:effectExtent l="0" t="0" r="0" b="5080"/>
+            <wp:docPr id="1180875242" name="Picture 1"/>
             <wp:cNvGraphicFramePr>
               <a:graphicFrameLocks xmlns:a="http://schemas.openxmlformats.org/drawingml/2006/main" noChangeAspect="1"/>
             </wp:cNvGraphicFramePr>
@@ -1086,7 +1079,7 @@
               <a:graphicData uri="http://schemas.openxmlformats.org/drawingml/2006/picture">
                 <pic:pic xmlns:pic="http://schemas.openxmlformats.org/drawingml/2006/picture">
                   <pic:nvPicPr>
-                    <pic:cNvPr id="896139636" name=""/>
+                    <pic:cNvPr id="1180875242" name=""/>
                     <pic:cNvPicPr/>
                   </pic:nvPicPr>
                   <pic:blipFill>
@@ -1098,7 +1091,7 @@
                   <pic:spPr>
                     <a:xfrm>
                       <a:off x="0" y="0"/>
-                      <a:ext cx="4021894" cy="3411059"/>
+                      <a:ext cx="5269716" cy="3293573"/>
                     </a:xfrm>
                     <a:prstGeom prst="rect">
                       <a:avLst/>
@@ -1108,6 +1101,59 @@
               </a:graphicData>
             </a:graphic>
           </wp:inline>
+        </w:drawing>
+      </w:r>
+    </w:p>
+    <w:p>
+      <w:r>
+        <w:drawing>
+          <wp:anchor distT="0" distB="0" distL="114300" distR="114300" simplePos="0" relativeHeight="251659264" behindDoc="0" locked="0" layoutInCell="1" allowOverlap="1" wp14:anchorId="2735F066" wp14:editId="71AF473C">
+            <wp:simplePos x="0" y="0"/>
+            <wp:positionH relativeFrom="column">
+              <wp:posOffset>0</wp:posOffset>
+            </wp:positionH>
+            <wp:positionV relativeFrom="paragraph">
+              <wp:posOffset>48895</wp:posOffset>
+            </wp:positionV>
+            <wp:extent cx="4686300" cy="1916430"/>
+            <wp:effectExtent l="0" t="0" r="0" b="7620"/>
+            <wp:wrapNone/>
+            <wp:docPr id="2076289750" name="Picture 1"/>
+            <wp:cNvGraphicFramePr>
+              <a:graphicFrameLocks xmlns:a="http://schemas.openxmlformats.org/drawingml/2006/main" noChangeAspect="1"/>
+            </wp:cNvGraphicFramePr>
+            <a:graphic xmlns:a="http://schemas.openxmlformats.org/drawingml/2006/main">
+              <a:graphicData uri="http://schemas.openxmlformats.org/drawingml/2006/picture">
+                <pic:pic xmlns:pic="http://schemas.openxmlformats.org/drawingml/2006/picture">
+                  <pic:nvPicPr>
+                    <pic:cNvPr id="2076289750" name=""/>
+                    <pic:cNvPicPr/>
+                  </pic:nvPicPr>
+                  <pic:blipFill>
+                    <a:blip r:embed="rId13">
+                      <a:extLst>
+                        <a:ext uri="{28A0092B-C50C-407E-A947-70E740481C1C}">
+                          <a14:useLocalDpi xmlns:a14="http://schemas.microsoft.com/office/drawing/2010/main" val="0"/>
+                        </a:ext>
+                      </a:extLst>
+                    </a:blip>
+                    <a:stretch>
+                      <a:fillRect/>
+                    </a:stretch>
+                  </pic:blipFill>
+                  <pic:spPr>
+                    <a:xfrm>
+                      <a:off x="0" y="0"/>
+                      <a:ext cx="4686300" cy="1916430"/>
+                    </a:xfrm>
+                    <a:prstGeom prst="rect">
+                      <a:avLst/>
+                    </a:prstGeom>
+                  </pic:spPr>
+                </pic:pic>
+              </a:graphicData>
+            </a:graphic>
+          </wp:anchor>
         </w:drawing>
       </w:r>
     </w:p>
@@ -1141,7 +1187,7 @@
                     <pic:cNvPicPr/>
                   </pic:nvPicPr>
                   <pic:blipFill>
-                    <a:blip r:embed="rId13"/>
+                    <a:blip r:embed="rId14"/>
                     <a:stretch>
                       <a:fillRect/>
                     </a:stretch>
@@ -1191,7 +1237,7 @@
                     <pic:cNvPicPr/>
                   </pic:nvPicPr>
                   <pic:blipFill>
-                    <a:blip r:embed="rId14"/>
+                    <a:blip r:embed="rId15"/>
                     <a:stretch>
                       <a:fillRect/>
                     </a:stretch>
@@ -1251,7 +1297,7 @@
                     <pic:cNvPicPr/>
                   </pic:nvPicPr>
                   <pic:blipFill>
-                    <a:blip r:embed="rId15"/>
+                    <a:blip r:embed="rId16"/>
                     <a:stretch>
                       <a:fillRect/>
                     </a:stretch>
@@ -1301,7 +1347,7 @@
                     <pic:cNvPicPr/>
                   </pic:nvPicPr>
                   <pic:blipFill>
-                    <a:blip r:embed="rId16"/>
+                    <a:blip r:embed="rId17"/>
                     <a:stretch>
                       <a:fillRect/>
                     </a:stretch>
@@ -1352,7 +1398,7 @@
                     <pic:cNvPicPr/>
                   </pic:nvPicPr>
                   <pic:blipFill>
-                    <a:blip r:embed="rId17"/>
+                    <a:blip r:embed="rId18"/>
                     <a:stretch>
                       <a:fillRect/>
                     </a:stretch>
@@ -1410,7 +1456,7 @@
                     <pic:cNvPicPr/>
                   </pic:nvPicPr>
                   <pic:blipFill>
-                    <a:blip r:embed="rId18">
+                    <a:blip r:embed="rId19">
                       <a:extLst>
                         <a:ext uri="{28A0092B-C50C-407E-A947-70E740481C1C}">
                           <a14:useLocalDpi xmlns:a14="http://schemas.microsoft.com/office/drawing/2010/main" val="0"/>
@@ -1534,7 +1580,7 @@
                     <pic:cNvPicPr/>
                   </pic:nvPicPr>
                   <pic:blipFill>
-                    <a:blip r:embed="rId19"/>
+                    <a:blip r:embed="rId20"/>
                     <a:stretch>
                       <a:fillRect/>
                     </a:stretch>
@@ -1585,7 +1631,7 @@
                     <pic:cNvPicPr/>
                   </pic:nvPicPr>
                   <pic:blipFill>
-                    <a:blip r:embed="rId20"/>
+                    <a:blip r:embed="rId21"/>
                     <a:stretch>
                       <a:fillRect/>
                     </a:stretch>
@@ -1611,19 +1657,14 @@
         <w:rPr>
           <w:b/>
           <w:bCs/>
-          <w:u w:val="single"/>
-        </w:rPr>
-      </w:pPr>
-      <w:r>
-        <w:rPr>
-          <w:noProof/>
-          <w14:ligatures w14:val="standardContextual"/>
-        </w:rPr>
+        </w:rPr>
+      </w:pPr>
+      <w:r>
         <w:drawing>
-          <wp:inline distT="0" distB="0" distL="0" distR="0" wp14:anchorId="359F7B7B" wp14:editId="677CA89C">
-            <wp:extent cx="2764317" cy="2956560"/>
-            <wp:effectExtent l="0" t="0" r="0" b="0"/>
-            <wp:docPr id="1018037421" name="Picture 1"/>
+          <wp:inline distT="0" distB="0" distL="0" distR="0" wp14:anchorId="0736DAA4" wp14:editId="5E6E86D7">
+            <wp:extent cx="5235394" cy="3444538"/>
+            <wp:effectExtent l="0" t="0" r="3810" b="3810"/>
+            <wp:docPr id="318155206" name="Picture 1"/>
             <wp:cNvGraphicFramePr>
               <a:graphicFrameLocks xmlns:a="http://schemas.openxmlformats.org/drawingml/2006/main" noChangeAspect="1"/>
             </wp:cNvGraphicFramePr>
@@ -1631,11 +1672,11 @@
               <a:graphicData uri="http://schemas.openxmlformats.org/drawingml/2006/picture">
                 <pic:pic xmlns:pic="http://schemas.openxmlformats.org/drawingml/2006/picture">
                   <pic:nvPicPr>
-                    <pic:cNvPr id="1018037421" name=""/>
+                    <pic:cNvPr id="318155206" name=""/>
                     <pic:cNvPicPr/>
                   </pic:nvPicPr>
                   <pic:blipFill>
-                    <a:blip r:embed="rId21"/>
+                    <a:blip r:embed="rId22"/>
                     <a:stretch>
                       <a:fillRect/>
                     </a:stretch>
@@ -1643,7 +1684,7 @@
                   <pic:spPr>
                     <a:xfrm>
                       <a:off x="0" y="0"/>
-                      <a:ext cx="2777887" cy="2971073"/>
+                      <a:ext cx="5235394" cy="3444538"/>
                     </a:xfrm>
                     <a:prstGeom prst="rect">
                       <a:avLst/>
@@ -1686,7 +1727,7 @@
                     <pic:cNvPicPr/>
                   </pic:nvPicPr>
                   <pic:blipFill>
-                    <a:blip r:embed="rId22"/>
+                    <a:blip r:embed="rId23"/>
                     <a:stretch>
                       <a:fillRect/>
                     </a:stretch>
@@ -1736,7 +1777,7 @@
                     <pic:cNvPicPr/>
                   </pic:nvPicPr>
                   <pic:blipFill>
-                    <a:blip r:embed="rId23"/>
+                    <a:blip r:embed="rId24"/>
                     <a:stretch>
                       <a:fillRect/>
                     </a:stretch>
@@ -1790,7 +1831,7 @@
       </w:r>
     </w:p>
     <w:sectPr>
-      <w:headerReference w:type="default" r:id="rId24"/>
+      <w:headerReference w:type="default" r:id="rId25"/>
       <w:pgSz w:w="12240" w:h="15840"/>
       <w:pgMar w:top="1440" w:right="1440" w:bottom="1440" w:left="1440" w:header="720" w:footer="720" w:gutter="0"/>
       <w:cols w:space="720"/>

</xml_diff>